<commit_message>
updated a comment on file
</commit_message>
<xml_diff>
--- a/clone-repo/instructions.docx
+++ b/clone-repo/instructions.docx
@@ -45,27 +45,63 @@
         <w:t xml:space="preserve">Repo name: </w:t>
       </w:r>
     </w:p>
-    <w:p>
-      <w:pPr>
-        <w:spacing w:after="0"/>
-        <w:ind w:firstLine="708"/>
-        <w:rPr>
-          <w:rFonts w:ascii="Arial" w:hAnsi="Arial" w:cs="Arial"/>
-          <w:sz w:val="20"/>
-          <w:szCs w:val="20"/>
-        </w:rPr>
-      </w:pPr>
-      <w:hyperlink r:id="rId4" w:history="1">
-        <w:r>
-          <w:rPr>
-            <w:rStyle w:val="Hyperlink"/>
-            <w:rFonts w:ascii="Arial" w:hAnsi="Arial" w:cs="Arial"/>
-            <w:sz w:val="20"/>
-            <w:szCs w:val="20"/>
-          </w:rPr>
-          <w:t>https://github.com/hlozano/emt2461_git.git</w:t>
-        </w:r>
-      </w:hyperlink>
+    <w:bookmarkStart w:id="0" w:name="_GoBack"/>
+    <w:p>
+      <w:pPr>
+        <w:spacing w:after="0"/>
+        <w:ind w:left="708" w:firstLine="708"/>
+        <w:rPr>
+          <w:rFonts w:ascii="Arial" w:hAnsi="Arial" w:cs="Arial"/>
+          <w:sz w:val="20"/>
+          <w:szCs w:val="20"/>
+        </w:rPr>
+      </w:pPr>
+      <w:r>
+        <w:rPr>
+          <w:rStyle w:val="Hyperlink"/>
+          <w:rFonts w:ascii="Arial" w:hAnsi="Arial" w:cs="Arial"/>
+          <w:sz w:val="20"/>
+          <w:szCs w:val="20"/>
+        </w:rPr>
+        <w:fldChar w:fldCharType="begin"/>
+      </w:r>
+      <w:r>
+        <w:rPr>
+          <w:rStyle w:val="Hyperlink"/>
+          <w:rFonts w:ascii="Arial" w:hAnsi="Arial" w:cs="Arial"/>
+          <w:sz w:val="20"/>
+          <w:szCs w:val="20"/>
+        </w:rPr>
+        <w:instrText xml:space="preserve"> HYPERLINK "https://github.com/hlozano/emt2461_git.git" </w:instrText>
+      </w:r>
+      <w:r>
+        <w:rPr>
+          <w:rStyle w:val="Hyperlink"/>
+          <w:rFonts w:ascii="Arial" w:hAnsi="Arial" w:cs="Arial"/>
+          <w:sz w:val="20"/>
+          <w:szCs w:val="20"/>
+        </w:rPr>
+        <w:fldChar w:fldCharType="separate"/>
+      </w:r>
+      <w:r>
+        <w:rPr>
+          <w:rStyle w:val="Hyperlink"/>
+          <w:rFonts w:ascii="Arial" w:hAnsi="Arial" w:cs="Arial"/>
+          <w:sz w:val="20"/>
+          <w:szCs w:val="20"/>
+        </w:rPr>
+        <w:t>https://github.com/hlozano/emt2461_git.git</w:t>
+      </w:r>
+      <w:r>
+        <w:rPr>
+          <w:rStyle w:val="Hyperlink"/>
+          <w:rFonts w:ascii="Arial" w:hAnsi="Arial" w:cs="Arial"/>
+          <w:sz w:val="20"/>
+          <w:szCs w:val="20"/>
+        </w:rPr>
+        <w:fldChar w:fldCharType="end"/>
+      </w:r>
+      <w:bookmarkEnd w:id="0"/>
     </w:p>
     <w:p>
       <w:pPr>
@@ -130,7 +166,7 @@
           <w:noProof/>
         </w:rPr>
         <w:drawing>
-          <wp:inline distT="0" distB="0" distL="0" distR="0" wp14:anchorId="350EEF97" wp14:editId="2626DEA4">
+          <wp:inline distT="0" distB="0" distL="0" distR="0" wp14:anchorId="275DFAD1" wp14:editId="5B6BE4E3">
             <wp:extent cx="5760720" cy="1784350"/>
             <wp:effectExtent l="0" t="0" r="0" b="6350"/>
             <wp:docPr id="1" name="Picture 1"/>
@@ -145,7 +181,7 @@
                     <pic:cNvPicPr/>
                   </pic:nvPicPr>
                   <pic:blipFill>
-                    <a:blip r:embed="rId5"/>
+                    <a:blip r:embed="rId4"/>
                     <a:stretch>
                       <a:fillRect/>
                     </a:stretch>
@@ -202,8 +238,6 @@
           <w:szCs w:val="20"/>
         </w:rPr>
       </w:pPr>
-      <w:bookmarkStart w:id="0" w:name="_GoBack"/>
-      <w:bookmarkEnd w:id="0"/>
     </w:p>
     <w:sectPr>
       <w:pgSz w:w="11906" w:h="16838"/>

</xml_diff>